<commit_message>
Changed heading for interpretation questions to reflect my standard practice
</commit_message>
<xml_diff>
--- a/Thessalonians and Pastorals/05 1Thess 4.1-12 Worksheet.docx
+++ b/Thessalonians and Pastorals/05 1Thess 4.1-12 Worksheet.docx
@@ -487,302 +487,286 @@
       <w:pPr>
         <w:pStyle w:val="Instructions"/>
         <w:rPr>
-          <w:i/>
-          <w:iCs/>
-        </w:rPr>
-      </w:pPr>
-      <w:r>
-        <w:lastRenderedPageBreak/>
-        <w:t>Background</w:t>
-      </w:r>
-      <w:r>
-        <w:t xml:space="preserve">: </w:t>
-      </w:r>
-      <w:r>
-        <w:rPr>
           <w:b w:val="0"/>
           <w:bCs w:val="0"/>
           <w:i/>
           <w:iCs/>
         </w:rPr>
-        <w:t>You may want to consult a study Bible or Bible dictionary for help with these questions.</w:t>
+      </w:pPr>
+      <w:r>
+        <w:lastRenderedPageBreak/>
+        <w:t xml:space="preserve">Interpretation: </w:t>
+      </w:r>
+      <w:r>
+        <w:rPr>
+          <w:b w:val="0"/>
+          <w:bCs w:val="0"/>
+          <w:i/>
+          <w:iCs/>
+        </w:rPr>
+        <w:t>Read through the passage, and then review and make notes under the questions below.</w:t>
       </w:r>
     </w:p>
     <w:p>
       <w:pPr>
         <w:pStyle w:val="Question"/>
       </w:pPr>
-      <w:r>
-        <w:t>In vv. 1 and 10, Paul encourages the Thessalonians to “abound/increase more and more” in certain things. In what virtues does Paul call the Thessalonians to increase, from the context?</w:t>
-      </w:r>
-      <w:r>
-        <w:t xml:space="preserve"> Why the repeated references to “more and more”?</w:t>
-      </w:r>
-    </w:p>
-    <w:p>
-      <w:pPr>
-        <w:pStyle w:val="Lines"/>
-      </w:pPr>
-    </w:p>
-    <w:p>
-      <w:pPr>
-        <w:pStyle w:val="Lines"/>
-      </w:pPr>
-    </w:p>
-    <w:p>
-      <w:pPr>
-        <w:pStyle w:val="Lines"/>
-      </w:pPr>
-    </w:p>
-    <w:p>
-      <w:pPr>
-        <w:pStyle w:val="Question"/>
-      </w:pPr>
-      <w:r>
-        <w:t>T</w:t>
-      </w:r>
-      <w:r>
-        <w:t xml:space="preserve">hree times in this passage </w:t>
-      </w:r>
-      <w:r>
-        <w:t xml:space="preserve">Paul refers to things he previously taught the Thessalonians (vv. 2, 6, and 11). </w:t>
-      </w:r>
-      <w:r>
-        <w:t>How do these references to the church’s collective memory instruct us about how we should absorb pastoral teaching?</w:t>
-      </w:r>
-    </w:p>
-    <w:p>
-      <w:pPr>
-        <w:pStyle w:val="Lines"/>
-      </w:pPr>
-    </w:p>
-    <w:p>
-      <w:pPr>
-        <w:pStyle w:val="Lines"/>
-      </w:pPr>
-    </w:p>
-    <w:p>
-      <w:pPr>
-        <w:pStyle w:val="Lines"/>
-      </w:pPr>
-    </w:p>
-    <w:p>
-      <w:pPr>
-        <w:pStyle w:val="Question"/>
-      </w:pPr>
-      <w:r>
-        <w:t xml:space="preserve">What does Paul identify as the “will of God” for the Thessalonians in v. 3? How should an understanding of this larger </w:t>
-      </w:r>
-      <w:r>
-        <w:t>goal</w:t>
-      </w:r>
-      <w:r>
-        <w:t xml:space="preserve"> shape our sexual ethic?</w:t>
-      </w:r>
-    </w:p>
-    <w:p>
-      <w:pPr>
-        <w:pStyle w:val="Lines"/>
-      </w:pPr>
-    </w:p>
-    <w:p>
-      <w:pPr>
-        <w:pStyle w:val="Lines"/>
-      </w:pPr>
-    </w:p>
-    <w:p>
-      <w:pPr>
-        <w:pStyle w:val="Lines"/>
-      </w:pPr>
-    </w:p>
-    <w:p>
-      <w:pPr>
-        <w:pStyle w:val="Question"/>
-      </w:pPr>
-      <w:r>
-        <w:t xml:space="preserve">How does a proper sexual ethic contrast </w:t>
-      </w:r>
-      <w:r>
-        <w:t xml:space="preserve">with </w:t>
-      </w:r>
-      <w:r>
-        <w:t>the social norms of unredeemed society (v. 5)? What</w:t>
-      </w:r>
-      <w:r>
-        <w:t xml:space="preserve"> does</w:t>
-      </w:r>
-      <w:r>
-        <w:t xml:space="preserve"> </w:t>
-      </w:r>
-      <w:r>
-        <w:t>such a</w:t>
-      </w:r>
-      <w:r>
-        <w:t xml:space="preserve"> contrast highlight about Christian identity?</w:t>
-      </w:r>
-    </w:p>
-    <w:p>
-      <w:pPr>
-        <w:pStyle w:val="Lines"/>
-      </w:pPr>
-    </w:p>
-    <w:p>
-      <w:pPr>
-        <w:pStyle w:val="Lines"/>
-      </w:pPr>
-    </w:p>
-    <w:p>
-      <w:pPr>
-        <w:pStyle w:val="Lines"/>
-      </w:pPr>
-    </w:p>
-    <w:p>
-      <w:pPr>
-        <w:pStyle w:val="Question"/>
-      </w:pPr>
-      <w:r>
-        <w:t>How could</w:t>
-      </w:r>
-      <w:r>
-        <w:t xml:space="preserve"> licentious behavior cause believers to “take advantage of and defraud” other “</w:t>
-      </w:r>
-      <w:r>
-        <w:t>brothers</w:t>
-      </w:r>
-      <w:r>
-        <w:t>”</w:t>
-      </w:r>
-      <w:r>
-        <w:t xml:space="preserve"> (v. 6)?</w:t>
-      </w:r>
-      <w:r>
-        <w:t xml:space="preserve"> </w:t>
-      </w:r>
-      <w:r>
-        <w:t>In</w:t>
-      </w:r>
-      <w:r>
-        <w:t xml:space="preserve"> this context</w:t>
-      </w:r>
-      <w:r>
-        <w:t>,</w:t>
-      </w:r>
-      <w:r>
-        <w:t xml:space="preserve"> </w:t>
-      </w:r>
-      <w:r>
-        <w:t>is</w:t>
-      </w:r>
-      <w:r>
-        <w:t xml:space="preserve"> “brothers” a reference to other believers generally, or specifically to other </w:t>
-      </w:r>
-      <w:r>
-        <w:t>men</w:t>
-      </w:r>
-      <w:r>
-        <w:t xml:space="preserve">? </w:t>
-      </w:r>
-      <w:r>
-        <w:t>Explain your answer.</w:t>
-      </w:r>
-    </w:p>
-    <w:p>
-      <w:pPr>
-        <w:pStyle w:val="Lines"/>
-      </w:pPr>
-    </w:p>
-    <w:p>
-      <w:pPr>
-        <w:pStyle w:val="Lines"/>
-      </w:pPr>
-    </w:p>
-    <w:p>
-      <w:pPr>
-        <w:pStyle w:val="Lines"/>
-      </w:pPr>
-    </w:p>
-    <w:p>
-      <w:pPr>
-        <w:pStyle w:val="Question"/>
-      </w:pPr>
-      <w:r>
-        <w:t>What is God’s goal for believers, as described in v. 7, and what is the means he has given to believers for achieving that goal (v. 8)?</w:t>
-      </w:r>
-    </w:p>
-    <w:p>
-      <w:pPr>
-        <w:pStyle w:val="Lines"/>
-      </w:pPr>
-    </w:p>
-    <w:p>
-      <w:pPr>
-        <w:pStyle w:val="Lines"/>
-      </w:pPr>
-    </w:p>
-    <w:p>
-      <w:pPr>
-        <w:pStyle w:val="Lines"/>
-      </w:pPr>
-    </w:p>
-    <w:p>
-      <w:pPr>
-        <w:pStyle w:val="Question"/>
-      </w:pPr>
-      <w:r>
-        <w:t>Compare Paul’s teaching in vv. 3–8 with 1 Corinthians 6:15–20. What are some similarities and differences that you can observe in these two passages?</w:t>
-      </w:r>
-    </w:p>
-    <w:p>
-      <w:pPr>
-        <w:pStyle w:val="Lines"/>
-      </w:pPr>
-    </w:p>
-    <w:p>
-      <w:pPr>
-        <w:pStyle w:val="Lines"/>
-      </w:pPr>
-    </w:p>
-    <w:p>
-      <w:pPr>
-        <w:pStyle w:val="Lines"/>
-      </w:pPr>
-    </w:p>
-    <w:p>
-      <w:pPr>
-        <w:pStyle w:val="Question"/>
-      </w:pPr>
-      <w:r>
-        <w:t xml:space="preserve">What are </w:t>
-      </w:r>
-      <w:r>
-        <w:t>Paul’s</w:t>
-      </w:r>
-      <w:r>
-        <w:t xml:space="preserve"> concrete</w:t>
-      </w:r>
-      <w:r>
-        <w:t xml:space="preserve"> objectives</w:t>
-      </w:r>
-      <w:r>
-        <w:t xml:space="preserve"> for the Thessalonians</w:t>
-      </w:r>
-      <w:r>
-        <w:t xml:space="preserve"> in </w:t>
-      </w:r>
-      <w:r>
-        <w:t xml:space="preserve">vv. 10b–11? What </w:t>
-      </w:r>
-      <w:r>
-        <w:t>are the anticipated</w:t>
-      </w:r>
-      <w:r>
-        <w:t xml:space="preserve"> result</w:t>
-      </w:r>
-      <w:r>
-        <w:t>s</w:t>
-      </w:r>
       <w:bookmarkStart w:id="0" w:name="_GoBack"/>
       <w:bookmarkEnd w:id="0"/>
+      <w:r>
+        <w:t>In vv. 1 and 10, Paul encourages the Thessalonians to “abound/increase more and more” in certain things. In what virtues does Paul call the Thessalonians to increase, from the context?</w:t>
+      </w:r>
+      <w:r>
+        <w:t xml:space="preserve"> Why the repeated references to “more and more”?</w:t>
+      </w:r>
+    </w:p>
+    <w:p>
+      <w:pPr>
+        <w:pStyle w:val="Lines"/>
+      </w:pPr>
+    </w:p>
+    <w:p>
+      <w:pPr>
+        <w:pStyle w:val="Lines"/>
+      </w:pPr>
+    </w:p>
+    <w:p>
+      <w:pPr>
+        <w:pStyle w:val="Lines"/>
+      </w:pPr>
+    </w:p>
+    <w:p>
+      <w:pPr>
+        <w:pStyle w:val="Question"/>
+      </w:pPr>
+      <w:r>
+        <w:t xml:space="preserve">Three times in this passage </w:t>
+      </w:r>
+      <w:r>
+        <w:t xml:space="preserve">Paul refers to things he previously taught the Thessalonians (vv. 2, 6, and 11). </w:t>
+      </w:r>
+      <w:r>
+        <w:t>How do these references to the church’s collective memory instruct us about how we should absorb pastoral teaching?</w:t>
+      </w:r>
+    </w:p>
+    <w:p>
+      <w:pPr>
+        <w:pStyle w:val="Lines"/>
+      </w:pPr>
+    </w:p>
+    <w:p>
+      <w:pPr>
+        <w:pStyle w:val="Lines"/>
+      </w:pPr>
+    </w:p>
+    <w:p>
+      <w:pPr>
+        <w:pStyle w:val="Lines"/>
+      </w:pPr>
+    </w:p>
+    <w:p>
+      <w:pPr>
+        <w:pStyle w:val="Question"/>
+      </w:pPr>
+      <w:r>
+        <w:t xml:space="preserve">What does Paul identify as the “will of God” for the Thessalonians in v. 3? How should an understanding of this larger </w:t>
+      </w:r>
+      <w:r>
+        <w:t>goal</w:t>
+      </w:r>
+      <w:r>
+        <w:t xml:space="preserve"> shape our sexual ethic?</w:t>
+      </w:r>
+    </w:p>
+    <w:p>
+      <w:pPr>
+        <w:pStyle w:val="Lines"/>
+      </w:pPr>
+    </w:p>
+    <w:p>
+      <w:pPr>
+        <w:pStyle w:val="Lines"/>
+      </w:pPr>
+    </w:p>
+    <w:p>
+      <w:pPr>
+        <w:pStyle w:val="Lines"/>
+      </w:pPr>
+    </w:p>
+    <w:p>
+      <w:pPr>
+        <w:pStyle w:val="Question"/>
+      </w:pPr>
+      <w:r>
+        <w:t xml:space="preserve">How does a proper sexual ethic contrast </w:t>
+      </w:r>
+      <w:r>
+        <w:t xml:space="preserve">with </w:t>
+      </w:r>
+      <w:r>
+        <w:t>the social norms of unredeemed society (v. 5)? What</w:t>
+      </w:r>
+      <w:r>
+        <w:t xml:space="preserve"> does</w:t>
+      </w:r>
+      <w:r>
+        <w:t xml:space="preserve"> </w:t>
+      </w:r>
+      <w:r>
+        <w:t>such a</w:t>
+      </w:r>
+      <w:r>
+        <w:t xml:space="preserve"> contrast highlight about Christian identity?</w:t>
+      </w:r>
+    </w:p>
+    <w:p>
+      <w:pPr>
+        <w:pStyle w:val="Lines"/>
+      </w:pPr>
+    </w:p>
+    <w:p>
+      <w:pPr>
+        <w:pStyle w:val="Lines"/>
+      </w:pPr>
+    </w:p>
+    <w:p>
+      <w:pPr>
+        <w:pStyle w:val="Lines"/>
+      </w:pPr>
+    </w:p>
+    <w:p>
+      <w:pPr>
+        <w:pStyle w:val="Question"/>
+      </w:pPr>
+      <w:r>
+        <w:t>How could</w:t>
+      </w:r>
+      <w:r>
+        <w:t xml:space="preserve"> licentious behavior cause believers to “take advantage of and defraud” other “</w:t>
+      </w:r>
+      <w:r>
+        <w:t>brothers</w:t>
+      </w:r>
+      <w:r>
+        <w:t>”</w:t>
+      </w:r>
+      <w:r>
+        <w:t xml:space="preserve"> (v. 6)?</w:t>
+      </w:r>
+      <w:r>
+        <w:t xml:space="preserve"> </w:t>
+      </w:r>
+      <w:r>
+        <w:t>In this context, is</w:t>
+      </w:r>
+      <w:r>
+        <w:t xml:space="preserve"> “brothers” a reference to other believers generally, or specifically to other </w:t>
+      </w:r>
+      <w:r>
+        <w:t>men</w:t>
+      </w:r>
+      <w:r>
+        <w:t xml:space="preserve">? </w:t>
+      </w:r>
+      <w:r>
+        <w:t>Explain your answer.</w:t>
+      </w:r>
+    </w:p>
+    <w:p>
+      <w:pPr>
+        <w:pStyle w:val="Lines"/>
+      </w:pPr>
+    </w:p>
+    <w:p>
+      <w:pPr>
+        <w:pStyle w:val="Lines"/>
+      </w:pPr>
+    </w:p>
+    <w:p>
+      <w:pPr>
+        <w:pStyle w:val="Lines"/>
+      </w:pPr>
+    </w:p>
+    <w:p>
+      <w:pPr>
+        <w:pStyle w:val="Question"/>
+      </w:pPr>
+      <w:r>
+        <w:t>What is God’s goal for believers, as described in v. 7, and what is the means he has given to believers for achieving that goal (v. 8)?</w:t>
+      </w:r>
+    </w:p>
+    <w:p>
+      <w:pPr>
+        <w:pStyle w:val="Lines"/>
+      </w:pPr>
+    </w:p>
+    <w:p>
+      <w:pPr>
+        <w:pStyle w:val="Lines"/>
+      </w:pPr>
+    </w:p>
+    <w:p>
+      <w:pPr>
+        <w:pStyle w:val="Lines"/>
+      </w:pPr>
+    </w:p>
+    <w:p>
+      <w:pPr>
+        <w:pStyle w:val="Question"/>
+      </w:pPr>
+      <w:r>
+        <w:t>Compare Paul’s teaching in vv. 3–8 with 1 Corinthians 6:15–20. What are some similarities and differences that you can observe in these two passages?</w:t>
+      </w:r>
+    </w:p>
+    <w:p>
+      <w:pPr>
+        <w:pStyle w:val="Lines"/>
+      </w:pPr>
+    </w:p>
+    <w:p>
+      <w:pPr>
+        <w:pStyle w:val="Lines"/>
+      </w:pPr>
+    </w:p>
+    <w:p>
+      <w:pPr>
+        <w:pStyle w:val="Lines"/>
+      </w:pPr>
+    </w:p>
+    <w:p>
+      <w:pPr>
+        <w:pStyle w:val="Question"/>
+      </w:pPr>
+      <w:r>
+        <w:t xml:space="preserve">What are </w:t>
+      </w:r>
+      <w:r>
+        <w:t>Paul’s</w:t>
+      </w:r>
+      <w:r>
+        <w:t xml:space="preserve"> concrete</w:t>
+      </w:r>
+      <w:r>
+        <w:t xml:space="preserve"> objectives</w:t>
+      </w:r>
+      <w:r>
+        <w:t xml:space="preserve"> for the Thessalonians</w:t>
+      </w:r>
+      <w:r>
+        <w:t xml:space="preserve"> in </w:t>
+      </w:r>
+      <w:r>
+        <w:t xml:space="preserve">vv. 10b–11? What </w:t>
+      </w:r>
+      <w:r>
+        <w:t>are the anticipated</w:t>
+      </w:r>
+      <w:r>
+        <w:t xml:space="preserve"> result</w:t>
+      </w:r>
+      <w:r>
+        <w:t>s</w:t>
+      </w:r>
       <w:r>
         <w:t xml:space="preserve"> (v. 12)?</w:t>
       </w:r>
@@ -3784,6 +3768,7 @@
   <w:style w:type="character" w:default="1" w:styleId="DefaultParagraphFont">
     <w:name w:val="Default Paragraph Font"/>
     <w:uiPriority w:val="1"/>
+    <w:semiHidden/>
     <w:unhideWhenUsed/>
   </w:style>
   <w:style w:type="table" w:default="1" w:styleId="TableNormal">
@@ -4206,6 +4191,7 @@
   <w:style w:type="character" w:default="1" w:styleId="DefaultParagraphFont">
     <w:name w:val="Default Paragraph Font"/>
     <w:uiPriority w:val="1"/>
+    <w:semiHidden/>
     <w:unhideWhenUsed/>
   </w:style>
   <w:style w:type="table" w:default="1" w:styleId="TableNormal">
@@ -4758,7 +4744,7 @@
 </file>
 
 <file path=customXml/itemProps1.xml><?xml version="1.0" encoding="utf-8"?>
-<ds:datastoreItem xmlns:ds="http://schemas.openxmlformats.org/officeDocument/2006/customXml" ds:itemID="{A2A7BBEC-6E22-4D52-86A3-872CE89E11E3}">
+<ds:datastoreItem xmlns:ds="http://schemas.openxmlformats.org/officeDocument/2006/customXml" ds:itemID="{C2135E10-F7B2-434C-BBB4-DFCE7AD1075B}">
   <ds:schemaRefs>
     <ds:schemaRef ds:uri="http://schemas.openxmlformats.org/officeDocument/2006/bibliography"/>
   </ds:schemaRefs>

</xml_diff>